<commit_message>
Update Actual Chinook Playlist Protype UX Processing Plan.docx
</commit_message>
<xml_diff>
--- a/ChinookSolution/Actual Chinook Playlist Protype UX Processing Plan.docx
+++ b/ChinookSolution/Actual Chinook Playlist Protype UX Processing Plan.docx
@@ -3095,6 +3095,78 @@
             </w:pPr>
             <w:r>
               <w:rPr>
+                <w:noProof/>
+                <w:lang w:val="en-CA"/>
+              </w:rPr>
+              <mc:AlternateContent>
+                <mc:Choice Requires="wps">
+                  <w:drawing>
+                    <wp:anchor distT="0" distB="0" distL="114300" distR="114300" simplePos="0" relativeHeight="251666432" behindDoc="0" locked="0" layoutInCell="1" allowOverlap="1" wp14:anchorId="3204679E" wp14:editId="6E07F78E">
+                      <wp:simplePos x="0" y="0"/>
+                      <wp:positionH relativeFrom="column">
+                        <wp:posOffset>591820</wp:posOffset>
+                      </wp:positionH>
+                      <wp:positionV relativeFrom="paragraph">
+                        <wp:posOffset>-785495</wp:posOffset>
+                      </wp:positionV>
+                      <wp:extent cx="1783921" cy="1279038"/>
+                      <wp:effectExtent l="0" t="0" r="0" b="0"/>
+                      <wp:wrapNone/>
+                      <wp:docPr id="10" name="Multiplication Sign 10"/>
+                      <wp:cNvGraphicFramePr/>
+                      <a:graphic xmlns:a="http://schemas.openxmlformats.org/drawingml/2006/main">
+                        <a:graphicData uri="http://schemas.microsoft.com/office/word/2010/wordprocessingShape">
+                          <wps:wsp>
+                            <wps:cNvSpPr/>
+                            <wps:spPr>
+                              <a:xfrm>
+                                <a:off x="0" y="0"/>
+                                <a:ext cx="1783921" cy="1279038"/>
+                              </a:xfrm>
+                              <a:prstGeom prst="mathMultiply">
+                                <a:avLst/>
+                              </a:prstGeom>
+                            </wps:spPr>
+                            <wps:style>
+                              <a:lnRef idx="2">
+                                <a:schemeClr val="accent1">
+                                  <a:shade val="50000"/>
+                                </a:schemeClr>
+                              </a:lnRef>
+                              <a:fillRef idx="1">
+                                <a:schemeClr val="accent1"/>
+                              </a:fillRef>
+                              <a:effectRef idx="0">
+                                <a:schemeClr val="accent1"/>
+                              </a:effectRef>
+                              <a:fontRef idx="minor">
+                                <a:schemeClr val="lt1"/>
+                              </a:fontRef>
+                            </wps:style>
+                            <wps:bodyPr rot="0" spcFirstLastPara="0" vertOverflow="overflow" horzOverflow="overflow" vert="horz" wrap="square" lIns="91440" tIns="45720" rIns="91440" bIns="45720" numCol="1" spcCol="0" rtlCol="0" fromWordArt="0" anchor="ctr" anchorCtr="0" forceAA="0" compatLnSpc="1">
+                              <a:prstTxWarp prst="textNoShape">
+                                <a:avLst/>
+                              </a:prstTxWarp>
+                              <a:noAutofit/>
+                            </wps:bodyPr>
+                          </wps:wsp>
+                        </a:graphicData>
+                      </a:graphic>
+                    </wp:anchor>
+                  </w:drawing>
+                </mc:Choice>
+                <mc:Fallback>
+                  <w:pict>
+                    <v:shape w14:anchorId="51BE4604" id="Multiplication Sign 10" o:spid="_x0000_s1026" style="position:absolute;margin-left:46.6pt;margin-top:-61.85pt;width:140.45pt;height:100.7pt;z-index:251666432;visibility:visible;mso-wrap-style:square;mso-wrap-distance-left:9pt;mso-wrap-distance-top:0;mso-wrap-distance-right:9pt;mso-wrap-distance-bottom:0;mso-position-horizontal:absolute;mso-position-horizontal-relative:text;mso-position-vertical:absolute;mso-position-vertical-relative:text;v-text-anchor:middle" coordsize="1783921,1279038" o:gfxdata="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" path="m340808,429435l516098,184951,891961,454438,1267823,184951r175290,244484l1150100,639519r293013,210084l1267823,1094087,891961,824600,516098,1094087,340808,849603,633821,639519,340808,429435xe" fillcolor="#5b9bd5 [3204]" strokecolor="#1f4d78 [1604]" strokeweight="1pt">
+                      <v:stroke joinstyle="miter"/>
+                      <v:path arrowok="t" o:connecttype="custom" o:connectlocs="340808,429435;516098,184951;891961,454438;1267823,184951;1443113,429435;1150100,639519;1443113,849603;1267823,1094087;891961,824600;516098,1094087;340808,849603;633821,639519;340808,429435" o:connectangles="0,0,0,0,0,0,0,0,0,0,0,0,0"/>
+                    </v:shape>
+                  </w:pict>
+                </mc:Fallback>
+              </mc:AlternateContent>
+            </w:r>
+            <w:r>
+              <w:rPr>
                 <w:lang w:val="en-CA"/>
               </w:rPr>
               <w:t xml:space="preserve">List&lt; </w:t>
@@ -3118,14 +3190,28 @@
               <w:rPr>
                 <w:lang w:val="en-CA"/>
               </w:rPr>
-              <w:t>List_TracksForPlaylist</w:t>
-            </w:r>
-            <w:proofErr w:type="spellEnd"/>
-            <w:r>
-              <w:rPr>
-                <w:lang w:val="en-CA"/>
-              </w:rPr>
-              <w:t xml:space="preserve">(string </w:t>
+              <w:t>List_</w:t>
+            </w:r>
+            <w:proofErr w:type="gramStart"/>
+            <w:r>
+              <w:rPr>
+                <w:lang w:val="en-CA"/>
+              </w:rPr>
+              <w:t>TracksForPlaylist</w:t>
+            </w:r>
+            <w:proofErr w:type="spellEnd"/>
+            <w:r>
+              <w:rPr>
+                <w:lang w:val="en-CA"/>
+              </w:rPr>
+              <w:t>(</w:t>
+            </w:r>
+            <w:proofErr w:type="gramEnd"/>
+            <w:r>
+              <w:rPr>
+                <w:lang w:val="en-CA"/>
+              </w:rPr>
+              <w:t xml:space="preserve">string </w:t>
             </w:r>
             <w:proofErr w:type="spellStart"/>
             <w:r>
@@ -3691,8 +3777,6 @@
             </w:r>
           </w:p>
         </w:tc>
-        <w:bookmarkStart w:id="0" w:name="_GoBack"/>
-        <w:bookmarkEnd w:id="0"/>
       </w:tr>
       <w:tr>
         <w:tc>
@@ -3709,6 +3793,80 @@
                 <w:lang w:val="en-CA"/>
               </w:rPr>
             </w:pPr>
+            <w:bookmarkStart w:id="0" w:name="_GoBack"/>
+            <w:r>
+              <w:rPr>
+                <w:noProof/>
+                <w:lang w:val="en-CA"/>
+              </w:rPr>
+              <mc:AlternateContent>
+                <mc:Choice Requires="wps">
+                  <w:drawing>
+                    <wp:anchor distT="0" distB="0" distL="114300" distR="114300" simplePos="0" relativeHeight="251668480" behindDoc="0" locked="0" layoutInCell="1" allowOverlap="1" wp14:anchorId="5A1705A4" wp14:editId="40404E01">
+                      <wp:simplePos x="0" y="0"/>
+                      <wp:positionH relativeFrom="column">
+                        <wp:posOffset>2004695</wp:posOffset>
+                      </wp:positionH>
+                      <wp:positionV relativeFrom="paragraph">
+                        <wp:posOffset>-608330</wp:posOffset>
+                      </wp:positionV>
+                      <wp:extent cx="1783921" cy="1279038"/>
+                      <wp:effectExtent l="0" t="0" r="0" b="0"/>
+                      <wp:wrapNone/>
+                      <wp:docPr id="11" name="Multiplication Sign 11"/>
+                      <wp:cNvGraphicFramePr/>
+                      <a:graphic xmlns:a="http://schemas.openxmlformats.org/drawingml/2006/main">
+                        <a:graphicData uri="http://schemas.microsoft.com/office/word/2010/wordprocessingShape">
+                          <wps:wsp>
+                            <wps:cNvSpPr/>
+                            <wps:spPr>
+                              <a:xfrm>
+                                <a:off x="0" y="0"/>
+                                <a:ext cx="1783921" cy="1279038"/>
+                              </a:xfrm>
+                              <a:prstGeom prst="mathMultiply">
+                                <a:avLst/>
+                              </a:prstGeom>
+                            </wps:spPr>
+                            <wps:style>
+                              <a:lnRef idx="2">
+                                <a:schemeClr val="accent1">
+                                  <a:shade val="50000"/>
+                                </a:schemeClr>
+                              </a:lnRef>
+                              <a:fillRef idx="1">
+                                <a:schemeClr val="accent1"/>
+                              </a:fillRef>
+                              <a:effectRef idx="0">
+                                <a:schemeClr val="accent1"/>
+                              </a:effectRef>
+                              <a:fontRef idx="minor">
+                                <a:schemeClr val="lt1"/>
+                              </a:fontRef>
+                            </wps:style>
+                            <wps:bodyPr rot="0" spcFirstLastPara="0" vertOverflow="overflow" horzOverflow="overflow" vert="horz" wrap="square" lIns="91440" tIns="45720" rIns="91440" bIns="45720" numCol="1" spcCol="0" rtlCol="0" fromWordArt="0" anchor="ctr" anchorCtr="0" forceAA="0" compatLnSpc="1">
+                              <a:prstTxWarp prst="textNoShape">
+                                <a:avLst/>
+                              </a:prstTxWarp>
+                              <a:noAutofit/>
+                            </wps:bodyPr>
+                          </wps:wsp>
+                        </a:graphicData>
+                      </a:graphic>
+                    </wp:anchor>
+                  </w:drawing>
+                </mc:Choice>
+                <mc:Fallback>
+                  <w:pict>
+                    <v:shape w14:anchorId="3700CCE7" id="Multiplication Sign 11" o:spid="_x0000_s1026" style="position:absolute;margin-left:157.85pt;margin-top:-47.9pt;width:140.45pt;height:100.7pt;z-index:251668480;visibility:visible;mso-wrap-style:square;mso-wrap-distance-left:9pt;mso-wrap-distance-top:0;mso-wrap-distance-right:9pt;mso-wrap-distance-bottom:0;mso-position-horizontal:absolute;mso-position-horizontal-relative:text;mso-position-vertical:absolute;mso-position-vertical-relative:text;v-text-anchor:middle" coordsize="1783921,1279038" o:gfxdata="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" path="m340808,429435l516098,184951,891961,454438,1267823,184951r175290,244484l1150100,639519r293013,210084l1267823,1094087,891961,824600,516098,1094087,340808,849603,633821,639519,340808,429435xe" fillcolor="#5b9bd5 [3204]" strokecolor="#1f4d78 [1604]" strokeweight="1pt">
+                      <v:stroke joinstyle="miter"/>
+                      <v:path arrowok="t" o:connecttype="custom" o:connectlocs="340808,429435;516098,184951;891961,454438;1267823,184951;1443113,429435;1150100,639519;1443113,849603;1267823,1094087;891961,824600;516098,1094087;340808,849603;633821,639519;340808,429435" o:connectangles="0,0,0,0,0,0,0,0,0,0,0,0,0"/>
+                    </v:shape>
+                  </w:pict>
+                </mc:Fallback>
+              </mc:AlternateContent>
+            </w:r>
+            <w:bookmarkEnd w:id="0"/>
             <w:r>
               <w:rPr>
                 <w:b/>
@@ -3763,14 +3921,28 @@
               <w:rPr>
                 <w:lang w:val="en-CA"/>
               </w:rPr>
-              <w:t>Add_TrackToPlaylist</w:t>
-            </w:r>
-            <w:proofErr w:type="spellEnd"/>
-            <w:r>
-              <w:rPr>
-                <w:lang w:val="en-CA"/>
-              </w:rPr>
-              <w:t xml:space="preserve">(string </w:t>
+              <w:t>Add_</w:t>
+            </w:r>
+            <w:proofErr w:type="gramStart"/>
+            <w:r>
+              <w:rPr>
+                <w:lang w:val="en-CA"/>
+              </w:rPr>
+              <w:t>TrackToPlaylist</w:t>
+            </w:r>
+            <w:proofErr w:type="spellEnd"/>
+            <w:r>
+              <w:rPr>
+                <w:lang w:val="en-CA"/>
+              </w:rPr>
+              <w:t>(</w:t>
+            </w:r>
+            <w:proofErr w:type="gramEnd"/>
+            <w:r>
+              <w:rPr>
+                <w:lang w:val="en-CA"/>
+              </w:rPr>
+              <w:t xml:space="preserve">string </w:t>
             </w:r>
             <w:proofErr w:type="spellStart"/>
             <w:r>

</xml_diff>